<commit_message>
completed inventory-service & added order-service
</commit_message>
<xml_diff>
--- a/Assets/Rapport.docx
+++ b/Assets/Rapport.docx
@@ -3007,10 +3007,36 @@
         </w:drawing>
       </w:r>
     </w:p>
-    <w:p>
+    <w:p/>
+    <w:p/>
+    <w:p>
+      <w:pPr>
+        <w:pStyle w:val="ListParagraph"/>
+        <w:numPr>
+          <w:ilvl w:val="0"/>
+          <w:numId w:val="17"/>
+        </w:numPr>
+      </w:pPr>
+      <w:proofErr w:type="spellStart"/>
+      <w:r>
+        <w:t>Porblème</w:t>
+      </w:r>
+      <w:proofErr w:type="spellEnd"/>
+      <w:r>
+        <w:t xml:space="preserve"> avec </w:t>
+      </w:r>
+      <w:proofErr w:type="spellStart"/>
+      <w:r>
+        <w:t>mapstrcut</w:t>
+      </w:r>
+      <w:proofErr w:type="spellEnd"/>
+      <w:r>
+        <w:t> !</w:t>
+      </w:r>
       <w:bookmarkStart w:id="1" w:name="_GoBack"/>
       <w:bookmarkEnd w:id="1"/>
     </w:p>
+    <w:p/>
     <w:p>
       <w:pPr>
         <w:pStyle w:val="Heading1"/>
@@ -5662,6 +5688,119 @@
     </w:lvl>
   </w:abstractNum>
   <w:abstractNum w:abstractNumId="12" w15:restartNumberingAfterBreak="0">
+    <w:nsid w:val="5AD84B39"/>
+    <w:multiLevelType w:val="hybridMultilevel"/>
+    <w:tmpl w:val="7FECF30A"/>
+    <w:lvl w:ilvl="0" w:tplc="EEE20816">
+      <w:start w:val="6"/>
+      <w:numFmt w:val="bullet"/>
+      <w:lvlText w:val=""/>
+      <w:lvlJc w:val="left"/>
+      <w:pPr>
+        <w:ind w:left="720" w:hanging="360"/>
+      </w:pPr>
+      <w:rPr>
+        <w:rFonts w:ascii="Wingdings" w:eastAsia="Times New Roman" w:hAnsi="Wingdings" w:cs="Times New Roman" w:hint="default"/>
+      </w:rPr>
+    </w:lvl>
+    <w:lvl w:ilvl="1" w:tplc="08090003" w:tentative="1">
+      <w:start w:val="1"/>
+      <w:numFmt w:val="bullet"/>
+      <w:lvlText w:val="o"/>
+      <w:lvlJc w:val="left"/>
+      <w:pPr>
+        <w:ind w:left="1440" w:hanging="360"/>
+      </w:pPr>
+      <w:rPr>
+        <w:rFonts w:ascii="Courier New" w:hAnsi="Courier New" w:cs="Courier New" w:hint="default"/>
+      </w:rPr>
+    </w:lvl>
+    <w:lvl w:ilvl="2" w:tplc="08090005" w:tentative="1">
+      <w:start w:val="1"/>
+      <w:numFmt w:val="bullet"/>
+      <w:lvlText w:val=""/>
+      <w:lvlJc w:val="left"/>
+      <w:pPr>
+        <w:ind w:left="2160" w:hanging="360"/>
+      </w:pPr>
+      <w:rPr>
+        <w:rFonts w:ascii="Wingdings" w:hAnsi="Wingdings" w:hint="default"/>
+      </w:rPr>
+    </w:lvl>
+    <w:lvl w:ilvl="3" w:tplc="08090001" w:tentative="1">
+      <w:start w:val="1"/>
+      <w:numFmt w:val="bullet"/>
+      <w:lvlText w:val=""/>
+      <w:lvlJc w:val="left"/>
+      <w:pPr>
+        <w:ind w:left="2880" w:hanging="360"/>
+      </w:pPr>
+      <w:rPr>
+        <w:rFonts w:ascii="Symbol" w:hAnsi="Symbol" w:hint="default"/>
+      </w:rPr>
+    </w:lvl>
+    <w:lvl w:ilvl="4" w:tplc="08090003" w:tentative="1">
+      <w:start w:val="1"/>
+      <w:numFmt w:val="bullet"/>
+      <w:lvlText w:val="o"/>
+      <w:lvlJc w:val="left"/>
+      <w:pPr>
+        <w:ind w:left="3600" w:hanging="360"/>
+      </w:pPr>
+      <w:rPr>
+        <w:rFonts w:ascii="Courier New" w:hAnsi="Courier New" w:cs="Courier New" w:hint="default"/>
+      </w:rPr>
+    </w:lvl>
+    <w:lvl w:ilvl="5" w:tplc="08090005" w:tentative="1">
+      <w:start w:val="1"/>
+      <w:numFmt w:val="bullet"/>
+      <w:lvlText w:val=""/>
+      <w:lvlJc w:val="left"/>
+      <w:pPr>
+        <w:ind w:left="4320" w:hanging="360"/>
+      </w:pPr>
+      <w:rPr>
+        <w:rFonts w:ascii="Wingdings" w:hAnsi="Wingdings" w:hint="default"/>
+      </w:rPr>
+    </w:lvl>
+    <w:lvl w:ilvl="6" w:tplc="08090001" w:tentative="1">
+      <w:start w:val="1"/>
+      <w:numFmt w:val="bullet"/>
+      <w:lvlText w:val=""/>
+      <w:lvlJc w:val="left"/>
+      <w:pPr>
+        <w:ind w:left="5040" w:hanging="360"/>
+      </w:pPr>
+      <w:rPr>
+        <w:rFonts w:ascii="Symbol" w:hAnsi="Symbol" w:hint="default"/>
+      </w:rPr>
+    </w:lvl>
+    <w:lvl w:ilvl="7" w:tplc="08090003" w:tentative="1">
+      <w:start w:val="1"/>
+      <w:numFmt w:val="bullet"/>
+      <w:lvlText w:val="o"/>
+      <w:lvlJc w:val="left"/>
+      <w:pPr>
+        <w:ind w:left="5760" w:hanging="360"/>
+      </w:pPr>
+      <w:rPr>
+        <w:rFonts w:ascii="Courier New" w:hAnsi="Courier New" w:cs="Courier New" w:hint="default"/>
+      </w:rPr>
+    </w:lvl>
+    <w:lvl w:ilvl="8" w:tplc="08090005" w:tentative="1">
+      <w:start w:val="1"/>
+      <w:numFmt w:val="bullet"/>
+      <w:lvlText w:val=""/>
+      <w:lvlJc w:val="left"/>
+      <w:pPr>
+        <w:ind w:left="6480" w:hanging="360"/>
+      </w:pPr>
+      <w:rPr>
+        <w:rFonts w:ascii="Wingdings" w:hAnsi="Wingdings" w:hint="default"/>
+      </w:rPr>
+    </w:lvl>
+  </w:abstractNum>
+  <w:abstractNum w:abstractNumId="13" w15:restartNumberingAfterBreak="0">
     <w:nsid w:val="5BF46DE2"/>
     <w:multiLevelType w:val="hybridMultilevel"/>
     <w:tmpl w:val="C122C36A"/>
@@ -5774,7 +5913,7 @@
       </w:rPr>
     </w:lvl>
   </w:abstractNum>
-  <w:abstractNum w:abstractNumId="13" w15:restartNumberingAfterBreak="0">
+  <w:abstractNum w:abstractNumId="14" w15:restartNumberingAfterBreak="0">
     <w:nsid w:val="5E035D74"/>
     <w:multiLevelType w:val="hybridMultilevel"/>
     <w:tmpl w:val="8D4E4FE4"/>
@@ -5860,7 +5999,7 @@
       </w:pPr>
     </w:lvl>
   </w:abstractNum>
-  <w:abstractNum w:abstractNumId="14" w15:restartNumberingAfterBreak="0">
+  <w:abstractNum w:abstractNumId="15" w15:restartNumberingAfterBreak="0">
     <w:nsid w:val="6018441E"/>
     <w:multiLevelType w:val="hybridMultilevel"/>
     <w:tmpl w:val="CD9C8A8E"/>
@@ -5949,7 +6088,7 @@
       </w:pPr>
     </w:lvl>
   </w:abstractNum>
-  <w:abstractNum w:abstractNumId="15" w15:restartNumberingAfterBreak="0">
+  <w:abstractNum w:abstractNumId="16" w15:restartNumberingAfterBreak="0">
     <w:nsid w:val="78605483"/>
     <w:multiLevelType w:val="hybridMultilevel"/>
     <w:tmpl w:val="DFC8AEEA"/>
@@ -6063,7 +6202,7 @@
     </w:lvl>
   </w:abstractNum>
   <w:num w:numId="1">
-    <w:abstractNumId w:val="15"/>
+    <w:abstractNumId w:val="16"/>
   </w:num>
   <w:num w:numId="2">
     <w:abstractNumId w:val="0"/>
@@ -6075,7 +6214,7 @@
     <w:abstractNumId w:val="7"/>
   </w:num>
   <w:num w:numId="5">
-    <w:abstractNumId w:val="13"/>
+    <w:abstractNumId w:val="14"/>
   </w:num>
   <w:num w:numId="6">
     <w:abstractNumId w:val="9"/>
@@ -6096,10 +6235,10 @@
     <w:abstractNumId w:val="10"/>
   </w:num>
   <w:num w:numId="12">
-    <w:abstractNumId w:val="14"/>
+    <w:abstractNumId w:val="15"/>
   </w:num>
   <w:num w:numId="13">
-    <w:abstractNumId w:val="12"/>
+    <w:abstractNumId w:val="13"/>
   </w:num>
   <w:num w:numId="14">
     <w:abstractNumId w:val="5"/>
@@ -6109,6 +6248,9 @@
   </w:num>
   <w:num w:numId="16">
     <w:abstractNumId w:val="11"/>
+  </w:num>
+  <w:num w:numId="17">
+    <w:abstractNumId w:val="12"/>
   </w:num>
 </w:numbering>
 </file>
@@ -7365,7 +7507,7 @@
 </file>
 
 <file path=customXml/itemProps2.xml><?xml version="1.0" encoding="utf-8"?>
-<ds:datastoreItem xmlns:ds="http://schemas.openxmlformats.org/officeDocument/2006/customXml" ds:itemID="{07AE6765-B49A-41E4-B4B3-FAA489983752}">
+<ds:datastoreItem xmlns:ds="http://schemas.openxmlformats.org/officeDocument/2006/customXml" ds:itemID="{0E7CEB47-319B-4F3E-986F-4BBAF038B310}">
   <ds:schemaRefs>
     <ds:schemaRef ds:uri="http://schemas.openxmlformats.org/officeDocument/2006/bibliography"/>
   </ds:schemaRefs>

</xml_diff>